<commit_message>
add hadoop historical data storage
</commit_message>
<xml_diff>
--- a/real-time-data/cassandra_details.docx
+++ b/real-time-data/cassandra_details.docx
@@ -176,8 +176,13 @@
         <w:t xml:space="preserve">CREATE KEYSPACE diabet_data </w:t>
       </w:r>
       <w:r>
-        <w:t>WITH replication = {'class': 'SimpleStrategy', 'replication_factor': 1};</w:t>
-      </w:r>
+        <w:t>WITH replication = {'class': 'SimpleStrategy', 'replication_factor': 1</w:t>
+      </w:r>
+      <w:proofErr w:type="gramStart"/>
+      <w:r>
+        <w:t>};</w:t>
+      </w:r>
+      <w:proofErr w:type="gramEnd"/>
     </w:p>
     <w:p>
       <w:pPr>
@@ -189,8 +194,13 @@
         <w:spacing w:after="0"/>
       </w:pPr>
       <w:r>
-        <w:t>USE diabet_data;</w:t>
-      </w:r>
+        <w:t>USE diabet_</w:t>
+      </w:r>
+      <w:proofErr w:type="gramStart"/>
+      <w:r>
+        <w:t>data;</w:t>
+      </w:r>
+      <w:proofErr w:type="gramEnd"/>
     </w:p>
     <w:p>
       <w:pPr>
@@ -202,8 +212,13 @@
         <w:spacing w:after="0"/>
       </w:pPr>
       <w:r>
-        <w:t>CREATE TABLE measurements(</w:t>
-      </w:r>
+        <w:t xml:space="preserve">CREATE TABLE </w:t>
+      </w:r>
+      <w:proofErr w:type="gramStart"/>
+      <w:r>
+        <w:t>measurements(</w:t>
+      </w:r>
+      <w:proofErr w:type="gramEnd"/>
     </w:p>
     <w:p>
       <w:pPr>
@@ -484,6 +499,15 @@
         <w:spacing w:after="0"/>
       </w:pPr>
       <w:r>
+        <w:t>insulin DOUBLE,</w:t>
+      </w:r>
+    </w:p>
+    <w:p>
+      <w:pPr>
+        <w:pStyle w:val="ListParagraph"/>
+        <w:spacing w:after="0"/>
+      </w:pPr>
+      <w:r>
         <w:t xml:space="preserve">    PRIMARY KEY (timestamp)</w:t>
       </w:r>
     </w:p>
@@ -493,8 +517,19 @@
         <w:spacing w:after="0"/>
       </w:pPr>
       <w:r>
-        <w:t>) WITH CLUSTERING ORDER BY (timestamp ASC);</w:t>
-      </w:r>
+        <w:t>)</w:t>
+      </w:r>
+      <w:r>
+        <w:t>;</w:t>
+      </w:r>
+      <w:r>
+        <w:t xml:space="preserve"> WITH CLUSTERING ORDER BY (timestamp ASC</w:t>
+      </w:r>
+      <w:proofErr w:type="gramStart"/>
+      <w:r>
+        <w:t>);</w:t>
+      </w:r>
+      <w:proofErr w:type="gramEnd"/>
     </w:p>
     <w:p>
       <w:pPr>

</xml_diff>